<commit_message>
need to be done
</commit_message>
<xml_diff>
--- a/Electronics & Communications/Cluster - Embedded Applications/Portfolio 1/UEECS0020&UEECI0012_AT1_Portfolio1 By Richard Pountney.docx
+++ b/Electronics & Communications/Cluster - Embedded Applications/Portfolio 1/UEECS0020&UEECI0012_AT1_Portfolio1 By Richard Pountney.docx
@@ -1389,25 +1389,7 @@
                 <w:b/>
                 <w:color w:val="FFFFFF"/>
               </w:rPr>
-              <w:t>Units of Competency (</w:t>
-            </w:r>
-            <w:proofErr w:type="spellStart"/>
-            <w:r>
-              <w:rPr>
-                <w:rFonts w:asciiTheme="minorHAnsi" w:hAnsiTheme="minorHAnsi" w:cstheme="minorHAnsi"/>
-                <w:b/>
-                <w:color w:val="FFFFFF"/>
-              </w:rPr>
-              <w:t>UoC</w:t>
-            </w:r>
-            <w:proofErr w:type="spellEnd"/>
-            <w:r>
-              <w:rPr>
-                <w:rFonts w:asciiTheme="minorHAnsi" w:hAnsiTheme="minorHAnsi" w:cstheme="minorHAnsi"/>
-                <w:b/>
-                <w:color w:val="FFFFFF"/>
-              </w:rPr>
-              <w:t>) detailed in this DAP | Week/Stage/Block/</w:t>
+              <w:t>Units of Competency (UoC) detailed in this DAP | Week/Stage/Block/</w:t>
             </w:r>
             <w:r>
               <w:rPr>
@@ -2966,7 +2948,6 @@
         </w:rPr>
         <w:t>PC1.</w:t>
       </w:r>
-      <w:proofErr w:type="gramStart"/>
       <w:r>
         <w:rPr>
           <w:rFonts w:ascii="Arial" w:hAnsi="Arial"/>
@@ -2983,17 +2964,7 @@
           <w:bCs/>
           <w:color w:val="0070C0"/>
         </w:rPr>
-        <w:t>PC</w:t>
-      </w:r>
-      <w:proofErr w:type="gramEnd"/>
-      <w:r>
-        <w:rPr>
-          <w:rFonts w:ascii="Arial" w:hAnsi="Arial" w:cs="Arial"/>
-          <w:b/>
-          <w:bCs/>
-          <w:color w:val="0070C0"/>
-        </w:rPr>
-        <w:t>1.4</w:t>
+        <w:t>PC1.4</w:t>
       </w:r>
       <w:bookmarkEnd w:id="0"/>
       <w:r>
@@ -3602,23 +3573,7 @@
           <w:rFonts w:cstheme="minorHAnsi"/>
           <w:iCs/>
         </w:rPr>
-        <w:t xml:space="preserve">Write a program which calculates the volume (in litres) of a six-pack of soda if each can </w:t>
-      </w:r>
-      <w:proofErr w:type="gramStart"/>
-      <w:r>
-        <w:rPr>
-          <w:rFonts w:cstheme="minorHAnsi"/>
-          <w:iCs/>
-        </w:rPr>
-        <w:t>is</w:t>
-      </w:r>
-      <w:proofErr w:type="gramEnd"/>
-      <w:r>
-        <w:rPr>
-          <w:rFonts w:cstheme="minorHAnsi"/>
-          <w:iCs/>
-        </w:rPr>
-        <w:t xml:space="preserve"> 350ml.</w:t>
+        <w:t>Write a program which calculates the volume (in litres) of a six-pack of soda if each can is 350ml.</w:t>
       </w:r>
       <w:r>
         <w:rPr>
@@ -3711,6 +3666,13 @@
           <w:iCs/>
         </w:rPr>
       </w:pPr>
+      <w:r>
+        <w:rPr>
+          <w:rFonts w:cstheme="minorHAnsi"/>
+          <w:iCs/>
+        </w:rPr>
+        <w:t>350*6 then /1000</w:t>
+      </w:r>
     </w:p>
     <w:p>
       <w:pPr>
@@ -6345,27 +6307,13 @@
       <w:rPr>
         <w:rFonts w:ascii="Calibri" w:eastAsia="Calibri" w:hAnsi="Calibri" w:cs="Calibri"/>
       </w:rPr>
-      <w:t xml:space="preserve">52787 </w:t>
-    </w:r>
-    <w:proofErr w:type="gramStart"/>
-    <w:r>
-      <w:rPr>
-        <w:rFonts w:ascii="Calibri" w:eastAsia="Calibri" w:hAnsi="Calibri" w:cs="Calibri"/>
-      </w:rPr>
-      <w:t>|</w:t>
+      <w:t>52787 |</w:t>
     </w:r>
     <w:r>
       <w:rPr>
         <w:rFonts w:ascii="Calibri" w:eastAsia="Calibri" w:hAnsi="Calibri" w:cs="Calibri"/>
       </w:rPr>
-      <w:t xml:space="preserve">  TAFE</w:t>
-    </w:r>
-    <w:proofErr w:type="gramEnd"/>
-    <w:r>
-      <w:rPr>
-        <w:rFonts w:ascii="Calibri" w:eastAsia="Calibri" w:hAnsi="Calibri" w:cs="Calibri"/>
-      </w:rPr>
-      <w:t xml:space="preserve"> International WA Provider No. 52395 – CRICOS Code 00020G</w:t>
+      <w:t xml:space="preserve">  TAFE International WA Provider No. 52395 – CRICOS Code 00020G</w:t>
     </w:r>
     <w:r>
       <w:rPr>
@@ -11546,6 +11494,7 @@
     <w:rsid w:val="00B62834"/>
     <w:rsid w:val="00C21902"/>
     <w:rsid w:val="00EA7EBE"/>
+    <w:rsid w:val="00F5461F"/>
     <w:rsid w:val="00FB08C3"/>
     <w:rsid w:val="00FC636E"/>
     <w:rsid w:val="00FF0A12"/>
@@ -12321,6 +12270,23 @@
 </file>
 
 <file path=customXml/item1.xml><?xml version="1.0" encoding="utf-8"?>
+<?mso-contentType ?>
+<FormTemplates xmlns="http://schemas.microsoft.com/sharepoint/v3/contenttype/forms">
+  <Display>DocumentLibraryForm</Display>
+  <Edit>DocumentLibraryForm</Edit>
+  <New>DocumentLibraryForm</New>
+</FormTemplates>
+</file>
+
+<file path=customXml/item2.xml><?xml version="1.0" encoding="utf-8"?>
+<p:properties xmlns:p="http://schemas.microsoft.com/office/2006/metadata/properties" xmlns:xsi="http://www.w3.org/2001/XMLSchema-instance" xmlns:pc="http://schemas.microsoft.com/office/infopath/2007/PartnerControls">
+  <documentManagement>
+    <_activity xmlns="20d112e1-64d5-4771-b33c-2993928607c2" xsi:nil="true"/>
+  </documentManagement>
+</p:properties>
+</file>
+
+<file path=customXml/item3.xml><?xml version="1.0" encoding="utf-8"?>
 <ct:contentTypeSchema xmlns:ct="http://schemas.microsoft.com/office/2006/metadata/contentType" xmlns:ma="http://schemas.microsoft.com/office/2006/metadata/properties/metaAttributes" ct:_="" ma:_="" ma:contentTypeName="Document" ma:contentTypeID="0x010100AF60BF88C627E641A2CC732F19F1B1CC" ma:contentTypeVersion="16" ma:contentTypeDescription="Create a new document." ma:contentTypeScope="" ma:versionID="a615eed4d03c405d6a14a83a90e2bd52">
   <xsd:schema xmlns:xsd="http://www.w3.org/2001/XMLSchema" xmlns:xs="http://www.w3.org/2001/XMLSchema" xmlns:p="http://schemas.microsoft.com/office/2006/metadata/properties" xmlns:ns3="20d112e1-64d5-4771-b33c-2993928607c2" xmlns:ns4="ff9a0060-e9cc-4ff7-81e2-ce84931a369e" targetNamespace="http://schemas.microsoft.com/office/2006/metadata/properties" ma:root="true" ma:fieldsID="21816b9b5a56167b546f6dcf255df835" ns3:_="" ns4:_="">
     <xsd:import namespace="20d112e1-64d5-4771-b33c-2993928607c2"/>
@@ -12561,24 +12527,25 @@
 </ct:contentTypeSchema>
 </file>
 
-<file path=customXml/item2.xml><?xml version="1.0" encoding="utf-8"?>
-<p:properties xmlns:p="http://schemas.microsoft.com/office/2006/metadata/properties" xmlns:xsi="http://www.w3.org/2001/XMLSchema-instance" xmlns:pc="http://schemas.microsoft.com/office/infopath/2007/PartnerControls">
-  <documentManagement>
-    <_activity xmlns="20d112e1-64d5-4771-b33c-2993928607c2" xsi:nil="true"/>
-  </documentManagement>
-</p:properties>
+<file path=customXml/itemProps1.xml><?xml version="1.0" encoding="utf-8"?>
+<ds:datastoreItem xmlns:ds="http://schemas.openxmlformats.org/officeDocument/2006/customXml" ds:itemID="{981BED36-D474-4AAE-980E-99AD587985B8}">
+  <ds:schemaRefs>
+    <ds:schemaRef ds:uri="http://schemas.microsoft.com/sharepoint/v3/contenttype/forms"/>
+  </ds:schemaRefs>
+</ds:datastoreItem>
 </file>
 
-<file path=customXml/item3.xml><?xml version="1.0" encoding="utf-8"?>
-<?mso-contentType ?>
-<FormTemplates xmlns="http://schemas.microsoft.com/sharepoint/v3/contenttype/forms">
-  <Display>DocumentLibraryForm</Display>
-  <Edit>DocumentLibraryForm</Edit>
-  <New>DocumentLibraryForm</New>
-</FormTemplates>
+<file path=customXml/itemProps2.xml><?xml version="1.0" encoding="utf-8"?>
+<ds:datastoreItem xmlns:ds="http://schemas.openxmlformats.org/officeDocument/2006/customXml" ds:itemID="{3FDF5130-3239-459A-B93D-44158D9C8C0C}">
+  <ds:schemaRefs>
+    <ds:schemaRef ds:uri="http://schemas.microsoft.com/office/2006/metadata/properties"/>
+    <ds:schemaRef ds:uri="http://schemas.microsoft.com/office/infopath/2007/PartnerControls"/>
+    <ds:schemaRef ds:uri="20d112e1-64d5-4771-b33c-2993928607c2"/>
+  </ds:schemaRefs>
+</ds:datastoreItem>
 </file>
 
-<file path=customXml/itemProps1.xml><?xml version="1.0" encoding="utf-8"?>
+<file path=customXml/itemProps3.xml><?xml version="1.0" encoding="utf-8"?>
 <ds:datastoreItem xmlns:ds="http://schemas.openxmlformats.org/officeDocument/2006/customXml" ds:itemID="{EE595931-FA9F-4E3F-A9A8-3BC69039D499}">
   <ds:schemaRefs>
     <ds:schemaRef ds:uri="http://schemas.microsoft.com/office/2006/metadata/contentType"/>
@@ -12595,22 +12562,4 @@
     <ds:schemaRef ds:uri="http://schemas.microsoft.com/internal/obd"/>
   </ds:schemaRefs>
 </ds:datastoreItem>
-</file>
-
-<file path=customXml/itemProps2.xml><?xml version="1.0" encoding="utf-8"?>
-<ds:datastoreItem xmlns:ds="http://schemas.openxmlformats.org/officeDocument/2006/customXml" ds:itemID="{3FDF5130-3239-459A-B93D-44158D9C8C0C}">
-  <ds:schemaRefs>
-    <ds:schemaRef ds:uri="http://schemas.microsoft.com/office/2006/metadata/properties"/>
-    <ds:schemaRef ds:uri="http://schemas.microsoft.com/office/infopath/2007/PartnerControls"/>
-    <ds:schemaRef ds:uri="20d112e1-64d5-4771-b33c-2993928607c2"/>
-  </ds:schemaRefs>
-</ds:datastoreItem>
-</file>
-
-<file path=customXml/itemProps3.xml><?xml version="1.0" encoding="utf-8"?>
-<ds:datastoreItem xmlns:ds="http://schemas.openxmlformats.org/officeDocument/2006/customXml" ds:itemID="{981BED36-D474-4AAE-980E-99AD587985B8}">
-  <ds:schemaRefs>
-    <ds:schemaRef ds:uri="http://schemas.microsoft.com/sharepoint/v3/contenttype/forms"/>
-  </ds:schemaRefs>
-</ds:datastoreItem>
 </file>
</xml_diff>

<commit_message>
Update UEECS0020&UEECI0012_AT1_Portfolio1 By Richard Pountney.docx
</commit_message>
<xml_diff>
--- a/Electronics & Communications/Cluster - Embedded Applications/Portfolio 1/UEECS0020&UEECI0012_AT1_Portfolio1 By Richard Pountney.docx
+++ b/Electronics & Communications/Cluster - Embedded Applications/Portfolio 1/UEECS0020&UEECI0012_AT1_Portfolio1 By Richard Pountney.docx
@@ -1389,25 +1389,7 @@
                 <w:b/>
                 <w:color w:val="FFFFFF"/>
               </w:rPr>
-              <w:t>Units of Competency (</w:t>
-            </w:r>
-            <w:proofErr w:type="spellStart"/>
-            <w:r>
-              <w:rPr>
-                <w:rFonts w:asciiTheme="minorHAnsi" w:hAnsiTheme="minorHAnsi" w:cstheme="minorHAnsi"/>
-                <w:b/>
-                <w:color w:val="FFFFFF"/>
-              </w:rPr>
-              <w:t>UoC</w:t>
-            </w:r>
-            <w:proofErr w:type="spellEnd"/>
-            <w:r>
-              <w:rPr>
-                <w:rFonts w:asciiTheme="minorHAnsi" w:hAnsiTheme="minorHAnsi" w:cstheme="minorHAnsi"/>
-                <w:b/>
-                <w:color w:val="FFFFFF"/>
-              </w:rPr>
-              <w:t>) detailed in this DAP | Week/Stage/Block/</w:t>
+              <w:t>Units of Competency (UoC) detailed in this DAP | Week/Stage/Block/</w:t>
             </w:r>
             <w:r>
               <w:rPr>
@@ -3527,6 +3509,9 @@
       <w:pPr>
         <w:pStyle w:val="MyStyle"/>
       </w:pPr>
+      <w:r>
+        <w:t>Session 2</w:t>
+      </w:r>
     </w:p>
     <w:p>
       <w:pPr>
@@ -5024,21 +5009,12 @@
           <w:iCs/>
         </w:rPr>
       </w:pPr>
-      <w:proofErr w:type="spellStart"/>
       <w:r>
         <w:rPr>
           <w:rFonts w:cstheme="minorHAnsi"/>
           <w:iCs/>
         </w:rPr>
-        <w:t>userInput</w:t>
-      </w:r>
-      <w:proofErr w:type="spellEnd"/>
-      <w:r>
-        <w:rPr>
-          <w:rFonts w:cstheme="minorHAnsi"/>
-          <w:iCs/>
-        </w:rPr>
-        <w:t xml:space="preserve"> = input("Please enter the unit price: ")</w:t>
+        <w:t>userInput = input("Please enter the unit price: ")</w:t>
       </w:r>
     </w:p>
     <w:p>
@@ -5055,37 +5031,12 @@
           <w:iCs/>
         </w:rPr>
       </w:pPr>
-      <w:proofErr w:type="spellStart"/>
       <w:r>
         <w:rPr>
           <w:rFonts w:cstheme="minorHAnsi"/>
           <w:iCs/>
         </w:rPr>
-        <w:t>unitPrice</w:t>
-      </w:r>
-      <w:proofErr w:type="spellEnd"/>
-      <w:r>
-        <w:rPr>
-          <w:rFonts w:cstheme="minorHAnsi"/>
-          <w:iCs/>
-        </w:rPr>
-        <w:t xml:space="preserve"> = int(</w:t>
-      </w:r>
-      <w:proofErr w:type="spellStart"/>
-      <w:r>
-        <w:rPr>
-          <w:rFonts w:cstheme="minorHAnsi"/>
-          <w:iCs/>
-        </w:rPr>
-        <w:t>userInput</w:t>
-      </w:r>
-      <w:proofErr w:type="spellEnd"/>
-      <w:r>
-        <w:rPr>
-          <w:rFonts w:cstheme="minorHAnsi"/>
-          <w:iCs/>
-        </w:rPr>
-        <w:t>)</w:t>
+        <w:t>unitPrice = int(userInput)</w:t>
       </w:r>
     </w:p>
     <w:bookmarkEnd w:id="6"/>
@@ -11559,6 +11510,7 @@
     <w:rsid w:val="009D3E99"/>
     <w:rsid w:val="00B62834"/>
     <w:rsid w:val="00C21902"/>
+    <w:rsid w:val="00C65764"/>
     <w:rsid w:val="00EA7EBE"/>
     <w:rsid w:val="00F5461F"/>
     <w:rsid w:val="00FB08C3"/>
@@ -12336,20 +12288,20 @@
 </file>
 
 <file path=customXml/item1.xml><?xml version="1.0" encoding="utf-8"?>
-<p:properties xmlns:p="http://schemas.microsoft.com/office/2006/metadata/properties" xmlns:xsi="http://www.w3.org/2001/XMLSchema-instance" xmlns:pc="http://schemas.microsoft.com/office/infopath/2007/PartnerControls">
-  <documentManagement>
-    <_activity xmlns="20d112e1-64d5-4771-b33c-2993928607c2" xsi:nil="true"/>
-  </documentManagement>
-</p:properties>
-</file>
-
-<file path=customXml/item2.xml><?xml version="1.0" encoding="utf-8"?>
 <?mso-contentType ?>
 <FormTemplates xmlns="http://schemas.microsoft.com/sharepoint/v3/contenttype/forms">
   <Display>DocumentLibraryForm</Display>
   <Edit>DocumentLibraryForm</Edit>
   <New>DocumentLibraryForm</New>
 </FormTemplates>
+</file>
+
+<file path=customXml/item2.xml><?xml version="1.0" encoding="utf-8"?>
+<p:properties xmlns:p="http://schemas.microsoft.com/office/2006/metadata/properties" xmlns:xsi="http://www.w3.org/2001/XMLSchema-instance" xmlns:pc="http://schemas.microsoft.com/office/infopath/2007/PartnerControls">
+  <documentManagement>
+    <_activity xmlns="20d112e1-64d5-4771-b33c-2993928607c2" xsi:nil="true"/>
+  </documentManagement>
+</p:properties>
 </file>
 
 <file path=customXml/item3.xml><?xml version="1.0" encoding="utf-8"?>
@@ -12594,19 +12546,19 @@
 </file>
 
 <file path=customXml/itemProps1.xml><?xml version="1.0" encoding="utf-8"?>
+<ds:datastoreItem xmlns:ds="http://schemas.openxmlformats.org/officeDocument/2006/customXml" ds:itemID="{981BED36-D474-4AAE-980E-99AD587985B8}">
+  <ds:schemaRefs>
+    <ds:schemaRef ds:uri="http://schemas.microsoft.com/sharepoint/v3/contenttype/forms"/>
+  </ds:schemaRefs>
+</ds:datastoreItem>
+</file>
+
+<file path=customXml/itemProps2.xml><?xml version="1.0" encoding="utf-8"?>
 <ds:datastoreItem xmlns:ds="http://schemas.openxmlformats.org/officeDocument/2006/customXml" ds:itemID="{3FDF5130-3239-459A-B93D-44158D9C8C0C}">
   <ds:schemaRefs>
     <ds:schemaRef ds:uri="http://schemas.microsoft.com/office/2006/metadata/properties"/>
     <ds:schemaRef ds:uri="http://schemas.microsoft.com/office/infopath/2007/PartnerControls"/>
     <ds:schemaRef ds:uri="20d112e1-64d5-4771-b33c-2993928607c2"/>
-  </ds:schemaRefs>
-</ds:datastoreItem>
-</file>
-
-<file path=customXml/itemProps2.xml><?xml version="1.0" encoding="utf-8"?>
-<ds:datastoreItem xmlns:ds="http://schemas.openxmlformats.org/officeDocument/2006/customXml" ds:itemID="{981BED36-D474-4AAE-980E-99AD587985B8}">
-  <ds:schemaRefs>
-    <ds:schemaRef ds:uri="http://schemas.microsoft.com/sharepoint/v3/contenttype/forms"/>
   </ds:schemaRefs>
 </ds:datastoreItem>
 </file>

</xml_diff>